<commit_message>
weiter am waldmodell geschrieben
</commit_message>
<xml_diff>
--- a/02 - Documentation/Test Waldmodell/Test Simulationsmodell Wald.docx
+++ b/02 - Documentation/Test Waldmodell/Test Simulationsmodell Wald.docx
@@ -13,21 +13,46 @@
         <w:rPr>
           <w:lang w:val="en-US"/>
         </w:rPr>
-        <w:t xml:space="preserve">Test </w:t>
-      </w:r>
-      <w:proofErr w:type="spellStart"/>
-      <w:r>
+        <w:t>Test Simulationsmodell Wald</w:t>
+      </w:r>
+    </w:p>
+    <w:p>
+      <w:pPr>
+        <w:pStyle w:val="berschrift1"/>
         <w:rPr>
           <w:lang w:val="en-US"/>
         </w:rPr>
-        <w:t>Simulationsmodell</w:t>
-      </w:r>
-      <w:proofErr w:type="spellEnd"/>
+      </w:pPr>
       <w:r>
         <w:rPr>
           <w:lang w:val="en-US"/>
         </w:rPr>
-        <w:t xml:space="preserve"> Wald</w:t>
+        <w:t>Goal</w:t>
+      </w:r>
+    </w:p>
+    <w:p>
+      <w:pPr>
+        <w:rPr>
+          <w:lang w:val="en-US"/>
+        </w:rPr>
+      </w:pPr>
+      <w:r>
+        <w:rPr>
+          <w:lang w:val="en-US"/>
+        </w:rPr>
+        <w:t>The goal’s model is</w:t>
+      </w:r>
+      <w:r>
+        <w:rPr>
+          <w:lang w:val="en-US"/>
+        </w:rPr>
+        <w:t xml:space="preserve"> </w:t>
+      </w:r>
+      <w:r>
+        <w:rPr>
+          <w:lang w:val="en-US"/>
+        </w:rPr>
+        <w:t>to produce a realistic workload for our experimental simulation system until the biologically founded real model is available.</w:t>
       </w:r>
     </w:p>
     <w:p>
@@ -41,7 +66,7 @@
         <w:rPr>
           <w:lang w:val="en-US"/>
         </w:rPr>
-        <w:t>Goal</w:t>
+        <w:t>Time model</w:t>
       </w:r>
     </w:p>
     <w:p>
@@ -54,19 +79,7 @@
         <w:rPr>
           <w:lang w:val="en-US"/>
         </w:rPr>
-        <w:t>The goal’s model is</w:t>
-      </w:r>
-      <w:r>
-        <w:rPr>
-          <w:lang w:val="en-US"/>
-        </w:rPr>
-        <w:t xml:space="preserve"> </w:t>
-      </w:r>
-      <w:r>
-        <w:rPr>
-          <w:lang w:val="en-US"/>
-        </w:rPr>
-        <w:t>to produce a realistic workload for our experimental simulation system until the biologically founded real model is available.</w:t>
+        <w:t>One Tick = One Day, 360 day / year, 30 days / month</w:t>
       </w:r>
     </w:p>
     <w:p>
@@ -112,7 +125,7 @@
                     <pic:cNvPicPr/>
                   </pic:nvPicPr>
                   <pic:blipFill>
-                    <a:blip r:embed="rId4">
+                    <a:blip r:embed="rId5">
                       <a:extLst>
                         <a:ext uri="{28A0092B-C50C-407E-A947-70E740481C1C}">
                           <a14:useLocalDpi xmlns:a14="http://schemas.microsoft.com/office/drawing/2010/main" val="0"/>
@@ -191,27 +204,25 @@
         <w:rPr>
           <w:lang w:val="en-US" w:eastAsia="de-DE"/>
         </w:rPr>
-        <w:t xml:space="preserve"> </w:t>
-      </w:r>
-      <w:proofErr w:type="gramStart"/>
-      <w:r>
-        <w:rPr>
-          <w:lang w:val="en-US" w:eastAsia="de-DE"/>
-        </w:rPr>
-        <w:t>model</w:t>
-      </w:r>
-      <w:r>
-        <w:rPr>
-          <w:lang w:val="en-US" w:eastAsia="de-DE"/>
-        </w:rPr>
-        <w:t>.</w:t>
-      </w:r>
-      <w:proofErr w:type="gramEnd"/>
-      <w:r>
-        <w:rPr>
-          <w:lang w:val="en-US" w:eastAsia="de-DE"/>
-        </w:rPr>
-        <w:t xml:space="preserve"> Can be a small seedling, small tree or tall tree.</w:t>
+        <w:t xml:space="preserve"> model</w:t>
+      </w:r>
+      <w:r>
+        <w:rPr>
+          <w:lang w:val="en-US" w:eastAsia="de-DE"/>
+        </w:rPr>
+        <w:t xml:space="preserve">. Can be a small seedling, small tree or </w:t>
+      </w:r>
+      <w:r>
+        <w:rPr>
+          <w:lang w:val="en-US" w:eastAsia="de-DE"/>
+        </w:rPr>
+        <w:t xml:space="preserve">a </w:t>
+      </w:r>
+      <w:r>
+        <w:rPr>
+          <w:lang w:val="en-US" w:eastAsia="de-DE"/>
+        </w:rPr>
+        <w:t>tall tree.</w:t>
       </w:r>
     </w:p>
     <w:p>
@@ -357,14 +368,12 @@
                 <w:lang w:val="en-US" w:eastAsia="de-DE"/>
               </w:rPr>
             </w:pPr>
-            <w:proofErr w:type="spellStart"/>
             <w:r>
               <w:rPr>
                 <w:lang w:val="en-US" w:eastAsia="de-DE"/>
               </w:rPr>
               <w:t>Int</w:t>
             </w:r>
-            <w:proofErr w:type="spellEnd"/>
           </w:p>
         </w:tc>
         <w:tc>
@@ -523,6 +532,12 @@
               </w:rPr>
               <w:t xml:space="preserve"> of the tree</w:t>
             </w:r>
+            <w:r>
+              <w:rPr>
+                <w:lang w:val="en-US" w:eastAsia="de-DE"/>
+              </w:rPr>
+              <w:t xml:space="preserve"> in m</w:t>
+            </w:r>
           </w:p>
         </w:tc>
       </w:tr>
@@ -595,7 +610,19 @@
               <w:rPr>
                 <w:lang w:val="en-US" w:eastAsia="de-DE"/>
               </w:rPr>
-              <w:t>The actual height</w:t>
+              <w:t xml:space="preserve">The tree’s </w:t>
+            </w:r>
+            <w:r>
+              <w:rPr>
+                <w:lang w:val="en-US" w:eastAsia="de-DE"/>
+              </w:rPr>
+              <w:t>height</w:t>
+            </w:r>
+            <w:r>
+              <w:rPr>
+                <w:lang w:val="en-US" w:eastAsia="de-DE"/>
+              </w:rPr>
+              <w:t xml:space="preserve"> in m</w:t>
             </w:r>
           </w:p>
         </w:tc>
@@ -765,56 +792,38 @@
           <w:lang w:val="en-US" w:eastAsia="de-DE"/>
         </w:rPr>
       </w:pPr>
-      <w:proofErr w:type="spellStart"/>
-      <w:r>
-        <w:rPr>
-          <w:lang w:val="en-US" w:eastAsia="de-DE"/>
-        </w:rPr>
-        <w:t>GmaxH</w:t>
-      </w:r>
-      <w:proofErr w:type="spellEnd"/>
-      <w:r>
-        <w:rPr>
-          <w:lang w:val="en-US" w:eastAsia="de-DE"/>
-        </w:rPr>
-        <w:t xml:space="preserve"> = maximum height</w:t>
-      </w:r>
-    </w:p>
-    <w:p>
-      <w:pPr>
-        <w:rPr>
-          <w:lang w:val="en-US" w:eastAsia="de-DE"/>
-        </w:rPr>
-      </w:pPr>
-      <w:proofErr w:type="spellStart"/>
-      <w:r>
-        <w:rPr>
-          <w:lang w:val="en-US" w:eastAsia="de-DE"/>
-        </w:rPr>
-        <w:t>GmaxD</w:t>
-      </w:r>
-      <w:proofErr w:type="spellEnd"/>
-      <w:r>
-        <w:rPr>
-          <w:lang w:val="en-US" w:eastAsia="de-DE"/>
-        </w:rPr>
-        <w:t xml:space="preserve"> = maximum diameter</w:t>
-      </w:r>
-    </w:p>
-    <w:p>
-      <w:pPr>
-        <w:rPr>
-          <w:lang w:val="en-US" w:eastAsia="de-DE"/>
-        </w:rPr>
-      </w:pPr>
-      <w:proofErr w:type="spellStart"/>
+      <w:r>
+        <w:rPr>
+          <w:lang w:val="en-US" w:eastAsia="de-DE"/>
+        </w:rPr>
+        <w:t>GmaxH = maximum height</w:t>
+      </w:r>
+    </w:p>
+    <w:p>
+      <w:pPr>
+        <w:rPr>
+          <w:lang w:val="en-US" w:eastAsia="de-DE"/>
+        </w:rPr>
+      </w:pPr>
+      <w:r>
+        <w:rPr>
+          <w:lang w:val="en-US" w:eastAsia="de-DE"/>
+        </w:rPr>
+        <w:t>GmaxD = maximum diameter</w:t>
+      </w:r>
+    </w:p>
+    <w:p>
+      <w:pPr>
+        <w:rPr>
+          <w:lang w:val="en-US" w:eastAsia="de-DE"/>
+        </w:rPr>
+      </w:pPr>
       <w:r>
         <w:rPr>
           <w:lang w:val="en-US" w:eastAsia="de-DE"/>
         </w:rPr>
         <w:t>GparK</w:t>
       </w:r>
-      <w:proofErr w:type="spellEnd"/>
       <w:r>
         <w:rPr>
           <w:lang w:val="en-US" w:eastAsia="de-DE"/>
@@ -969,6 +978,7 @@
           <w:rFonts w:eastAsiaTheme="minorEastAsia"/>
           <w:lang w:val="en-US" w:eastAsia="de-DE"/>
         </w:rPr>
+        <w:lastRenderedPageBreak/>
         <w:t>Height</w:t>
       </w:r>
     </w:p>
@@ -1051,35 +1061,7 @@
               <w:rFonts w:ascii="Cambria Math" w:hAnsi="Cambria Math"/>
               <w:lang w:val="en-US" w:eastAsia="de-DE"/>
             </w:rPr>
-            <m:t>+</m:t>
-          </m:r>
-          <m:r>
-            <w:rPr>
-              <w:rFonts w:ascii="Cambria Math" w:hAnsi="Cambria Math"/>
-              <w:lang w:val="en-US" w:eastAsia="de-DE"/>
-            </w:rPr>
-            <m:t>GparK</m:t>
-          </m:r>
-          <m:r>
-            <w:rPr>
-              <w:rFonts w:ascii="Cambria Math" w:hAnsi="Cambria Math"/>
-              <w:lang w:val="en-US" w:eastAsia="de-DE"/>
-            </w:rPr>
-            <m:t xml:space="preserve"> (Gmax</m:t>
-          </m:r>
-          <m:r>
-            <w:rPr>
-              <w:rFonts w:ascii="Cambria Math" w:hAnsi="Cambria Math"/>
-              <w:lang w:val="en-US" w:eastAsia="de-DE"/>
-            </w:rPr>
-            <m:t>H</m:t>
-          </m:r>
-          <m:r>
-            <w:rPr>
-              <w:rFonts w:ascii="Cambria Math" w:hAnsi="Cambria Math"/>
-              <w:lang w:val="en-US" w:eastAsia="de-DE"/>
-            </w:rPr>
-            <m:t xml:space="preserve">- </m:t>
+            <m:t xml:space="preserve">+GparK (GmaxH- </m:t>
           </m:r>
           <m:sSub>
             <m:sSubPr>
@@ -1123,24 +1105,592 @@
     <w:p>
       <w:pPr>
         <w:rPr>
-          <w:lang w:val="en-US" w:eastAsia="de-DE"/>
-        </w:rPr>
-      </w:pPr>
-      <w:r>
-        <w:rPr>
-          <w:lang w:val="en-US" w:eastAsia="de-DE"/>
-        </w:rPr>
-        <w:br w:type="page"/>
-      </w:r>
-    </w:p>
-    <w:p>
-      <w:pPr>
-        <w:rPr>
-          <w:lang w:val="en-US" w:eastAsia="de-DE"/>
+          <w:rFonts w:ascii="Verdana" w:eastAsia="Times New Roman" w:hAnsi="Verdana"/>
+          <w:color w:val="000000"/>
+          <w:sz w:val="16"/>
+          <w:szCs w:val="16"/>
+        </w:rPr>
+      </w:pPr>
+      <w:r>
+        <w:rPr>
+          <w:lang w:val="en-US" w:eastAsia="de-DE"/>
+        </w:rPr>
+        <w:t xml:space="preserve">Parameters for </w:t>
+      </w:r>
+      <w:r>
+        <w:t>Anogeissus leiocarpa</w:t>
+      </w:r>
+      <w:r>
+        <w:rPr>
+          <w:lang w:val="en-US" w:eastAsia="de-DE"/>
+        </w:rPr>
+        <w:t>: GparK = 0.18, GmaxH 15-30m, GmaxD=</w:t>
+      </w:r>
+      <w:r>
+        <w:rPr>
+          <w:rFonts w:ascii="Verdana" w:eastAsia="Times New Roman" w:hAnsi="Verdana"/>
+          <w:color w:val="000000"/>
+          <w:sz w:val="16"/>
+          <w:szCs w:val="16"/>
+        </w:rPr>
+        <w:t>325/3.14</w:t>
+      </w:r>
+    </w:p>
+    <w:p>
+      <w:pPr>
+        <w:pStyle w:val="berschrift3"/>
+        <w:rPr>
+          <w:rFonts w:eastAsia="Times New Roman"/>
+        </w:rPr>
+      </w:pPr>
+      <w:r>
+        <w:rPr>
+          <w:rFonts w:eastAsia="Times New Roman"/>
+        </w:rPr>
+        <w:t>Seed dispersal</w:t>
+      </w:r>
+    </w:p>
+    <w:p>
+      <w:r>
+        <w:t>Seeds are dispersed in the period between</w:t>
+      </w:r>
+      <w:r>
+        <w:t xml:space="preserve"> April 15th and May 30th</w:t>
+      </w:r>
+    </w:p>
+    <w:p>
+      <w:r>
+        <w:t>Model:</w:t>
+      </w:r>
+      <w:r>
+        <w:t xml:space="preserve"> tree position is (approximate) center of </w:t>
+      </w:r>
+      <w:r>
+        <w:t xml:space="preserve">2-dimensional </w:t>
+      </w:r>
+      <w:r>
+        <w:t>gaussian distribution</w:t>
+      </w:r>
+    </w:p>
+    <w:p>
+      <w:pPr>
+        <w:rPr>
+          <w:rFonts w:eastAsiaTheme="minorEastAsia"/>
+          <w:noProof/>
+        </w:rPr>
+      </w:pPr>
+      <w:r>
+        <w:rPr>
+          <w:noProof/>
+          <w:lang w:eastAsia="de-DE"/>
+        </w:rPr>
+        <w:drawing>
+          <wp:inline distT="0" distB="0" distL="0" distR="0">
+            <wp:extent cx="3810000" cy="2328863"/>
+            <wp:effectExtent l="0" t="0" r="0" b="0"/>
+            <wp:docPr id="2" name="Grafik 2"/>
+            <wp:cNvGraphicFramePr>
+              <a:graphicFrameLocks xmlns:a="http://schemas.openxmlformats.org/drawingml/2006/main" noChangeAspect="1"/>
+            </wp:cNvGraphicFramePr>
+            <a:graphic xmlns:a="http://schemas.openxmlformats.org/drawingml/2006/main">
+              <a:graphicData uri="http://schemas.openxmlformats.org/drawingml/2006/picture">
+                <pic:pic xmlns:pic="http://schemas.openxmlformats.org/drawingml/2006/picture">
+                  <pic:nvPicPr>
+                    <pic:cNvPr id="2" name="tree dispersal.png"/>
+                    <pic:cNvPicPr/>
+                  </pic:nvPicPr>
+                  <pic:blipFill>
+                    <a:blip r:embed="rId6" cstate="print">
+                      <a:extLst>
+                        <a:ext uri="{28A0092B-C50C-407E-A947-70E740481C1C}">
+                          <a14:useLocalDpi xmlns:a14="http://schemas.microsoft.com/office/drawing/2010/main" val="0"/>
+                        </a:ext>
+                      </a:extLst>
+                    </a:blip>
+                    <a:stretch>
+                      <a:fillRect/>
+                    </a:stretch>
+                  </pic:blipFill>
+                  <pic:spPr>
+                    <a:xfrm>
+                      <a:off x="0" y="0"/>
+                      <a:ext cx="3869758" cy="2365390"/>
+                    </a:xfrm>
+                    <a:prstGeom prst="rect">
+                      <a:avLst/>
+                    </a:prstGeom>
+                  </pic:spPr>
+                </pic:pic>
+              </a:graphicData>
+            </a:graphic>
+          </wp:inline>
+        </w:drawing>
+      </w:r>
+    </w:p>
+    <w:p>
+      <w:pPr>
+        <w:rPr>
+          <w:rFonts w:eastAsiaTheme="minorEastAsia"/>
+          <w:noProof/>
+        </w:rPr>
+      </w:pPr>
+      <m:oMathPara>
+        <m:oMath>
+          <m:sSub>
+            <m:sSubPr>
+              <m:ctrlPr>
+                <w:rPr>
+                  <w:rFonts w:ascii="Cambria Math" w:eastAsiaTheme="minorEastAsia" w:hAnsi="Cambria Math"/>
+                  <w:i/>
+                  <w:noProof/>
+                </w:rPr>
+              </m:ctrlPr>
+            </m:sSubPr>
+            <m:e>
+              <m:r>
+                <w:rPr>
+                  <w:rFonts w:ascii="Cambria Math" w:eastAsiaTheme="minorEastAsia" w:hAnsi="Cambria Math"/>
+                  <w:noProof/>
+                </w:rPr>
+                <m:t>p</m:t>
+              </m:r>
+            </m:e>
+            <m:sub>
+              <m:r>
+                <w:rPr>
+                  <w:rFonts w:ascii="Cambria Math" w:eastAsiaTheme="minorEastAsia" w:hAnsi="Cambria Math"/>
+                  <w:noProof/>
+                </w:rPr>
+                <m:t>d</m:t>
+              </m:r>
+            </m:sub>
+          </m:sSub>
+          <m:r>
+            <w:rPr>
+              <w:rFonts w:ascii="Cambria Math" w:eastAsiaTheme="minorEastAsia" w:hAnsi="Cambria Math"/>
+              <w:noProof/>
+            </w:rPr>
+            <m:t>=</m:t>
+          </m:r>
+          <m:f>
+            <m:fPr>
+              <m:ctrlPr>
+                <w:rPr>
+                  <w:rFonts w:ascii="Cambria Math" w:hAnsi="Cambria Math"/>
+                  <w:i/>
+                </w:rPr>
+              </m:ctrlPr>
+            </m:fPr>
+            <m:num>
+              <m:sSup>
+                <m:sSupPr>
+                  <m:ctrlPr>
+                    <w:rPr>
+                      <w:rFonts w:ascii="Cambria Math" w:hAnsi="Cambria Math"/>
+                      <w:i/>
+                    </w:rPr>
+                  </m:ctrlPr>
+                </m:sSupPr>
+                <m:e>
+                  <m:r>
+                    <w:rPr>
+                      <w:rFonts w:ascii="Cambria Math" w:hAnsi="Cambria Math"/>
+                    </w:rPr>
+                    <m:t>e</m:t>
+                  </m:r>
+                </m:e>
+                <m:sup>
+                  <m:r>
+                    <w:rPr>
+                      <w:rFonts w:ascii="Cambria Math" w:hAnsi="Cambria Math"/>
+                    </w:rPr>
+                    <m:t>-</m:t>
+                  </m:r>
+                  <m:f>
+                    <m:fPr>
+                      <m:ctrlPr>
+                        <w:rPr>
+                          <w:rFonts w:ascii="Cambria Math" w:hAnsi="Cambria Math"/>
+                          <w:i/>
+                        </w:rPr>
+                      </m:ctrlPr>
+                    </m:fPr>
+                    <m:num>
+                      <m:sSup>
+                        <m:sSupPr>
+                          <m:ctrlPr>
+                            <w:rPr>
+                              <w:rFonts w:ascii="Cambria Math" w:hAnsi="Cambria Math"/>
+                              <w:i/>
+                            </w:rPr>
+                          </m:ctrlPr>
+                        </m:sSupPr>
+                        <m:e>
+                          <m:d>
+                            <m:dPr>
+                              <m:ctrlPr>
+                                <w:rPr>
+                                  <w:rFonts w:ascii="Cambria Math" w:hAnsi="Cambria Math"/>
+                                  <w:i/>
+                                </w:rPr>
+                              </m:ctrlPr>
+                            </m:dPr>
+                            <m:e>
+                              <m:r>
+                                <w:rPr>
+                                  <w:rFonts w:ascii="Cambria Math" w:hAnsi="Cambria Math"/>
+                                </w:rPr>
+                                <m:t>x-μ</m:t>
+                              </m:r>
+                            </m:e>
+                          </m:d>
+                        </m:e>
+                        <m:sup>
+                          <m:r>
+                            <w:rPr>
+                              <w:rFonts w:ascii="Cambria Math" w:hAnsi="Cambria Math"/>
+                            </w:rPr>
+                            <m:t>2</m:t>
+                          </m:r>
+                        </m:sup>
+                      </m:sSup>
+                    </m:num>
+                    <m:den>
+                      <m:r>
+                        <w:rPr>
+                          <w:rFonts w:ascii="Cambria Math" w:hAnsi="Cambria Math"/>
+                        </w:rPr>
+                        <m:t>2</m:t>
+                      </m:r>
+                      <m:sSup>
+                        <m:sSupPr>
+                          <m:ctrlPr>
+                            <w:rPr>
+                              <w:rFonts w:ascii="Cambria Math" w:hAnsi="Cambria Math"/>
+                              <w:i/>
+                            </w:rPr>
+                          </m:ctrlPr>
+                        </m:sSupPr>
+                        <m:e>
+                          <m:r>
+                            <w:rPr>
+                              <w:rFonts w:ascii="Cambria Math" w:hAnsi="Cambria Math"/>
+                            </w:rPr>
+                            <m:t>σ</m:t>
+                          </m:r>
+                        </m:e>
+                        <m:sup>
+                          <m:r>
+                            <w:rPr>
+                              <w:rFonts w:ascii="Cambria Math" w:hAnsi="Cambria Math"/>
+                            </w:rPr>
+                            <m:t>2</m:t>
+                          </m:r>
+                        </m:sup>
+                      </m:sSup>
+                    </m:den>
+                  </m:f>
+                </m:sup>
+              </m:sSup>
+            </m:num>
+            <m:den>
+              <m:rad>
+                <m:radPr>
+                  <m:degHide m:val="1"/>
+                  <m:ctrlPr>
+                    <w:rPr>
+                      <w:rFonts w:ascii="Cambria Math" w:hAnsi="Cambria Math"/>
+                      <w:i/>
+                    </w:rPr>
+                  </m:ctrlPr>
+                </m:radPr>
+                <m:deg/>
+                <m:e>
+                  <m:r>
+                    <w:rPr>
+                      <w:rFonts w:ascii="Cambria Math" w:hAnsi="Cambria Math"/>
+                    </w:rPr>
+                    <m:t>2π</m:t>
+                  </m:r>
+                </m:e>
+              </m:rad>
+              <m:r>
+                <w:rPr>
+                  <w:rFonts w:ascii="Cambria Math" w:hAnsi="Cambria Math"/>
+                </w:rPr>
+                <m:t>σ</m:t>
+              </m:r>
+            </m:den>
+          </m:f>
+          <m:r>
+            <w:rPr>
+              <w:rFonts w:ascii="Cambria Math" w:hAnsi="Cambria Math"/>
+            </w:rPr>
+            <m:t xml:space="preserve"> where d ∈</m:t>
+          </m:r>
+          <m:d>
+            <m:dPr>
+              <m:begChr m:val="{"/>
+              <m:endChr m:val="}"/>
+              <m:ctrlPr>
+                <w:rPr>
+                  <w:rFonts w:ascii="Cambria Math" w:hAnsi="Cambria Math"/>
+                  <w:i/>
+                </w:rPr>
+              </m:ctrlPr>
+            </m:dPr>
+            <m:e>
+              <m:r>
+                <w:rPr>
+                  <w:rFonts w:ascii="Cambria Math" w:hAnsi="Cambria Math"/>
+                </w:rPr>
+                <m:t>xAxis, yAxis</m:t>
+              </m:r>
+            </m:e>
+          </m:d>
+        </m:oMath>
+      </m:oMathPara>
+    </w:p>
+    <w:p>
+      <w:pPr>
+        <w:rPr>
+          <w:rFonts w:eastAsiaTheme="minorEastAsia"/>
+          <w:noProof/>
+        </w:rPr>
+      </w:pPr>
+      <w:r>
+        <w:rPr>
+          <w:rFonts w:eastAsiaTheme="minorEastAsia"/>
+          <w:noProof/>
+        </w:rPr>
+        <w:t>Success rate for ~1.5 mio. seeds 0.3% =  ~45000 seeds spread</w:t>
+      </w:r>
+    </w:p>
+    <w:p>
+      <w:pPr>
+        <w:rPr>
+          <w:rFonts w:eastAsiaTheme="minorEastAsia"/>
+          <w:noProof/>
+        </w:rPr>
+      </w:pPr>
+      <w:r>
+        <w:rPr>
+          <w:rFonts w:eastAsiaTheme="minorEastAsia"/>
+          <w:noProof/>
+        </w:rPr>
+        <w:t>Generate positions using inverse transform sampling (solve for x</w:t>
+      </w:r>
+      <w:r>
+        <w:rPr>
+          <w:rFonts w:eastAsiaTheme="minorEastAsia"/>
+          <w:noProof/>
+        </w:rPr>
+        <w:t xml:space="preserve">) -&gt; </w:t>
+      </w:r>
+      <m:oMath>
+        <m:r>
+          <w:rPr>
+            <w:rFonts w:ascii="Cambria Math" w:eastAsiaTheme="minorEastAsia" w:hAnsi="Cambria Math"/>
+            <w:noProof/>
+          </w:rPr>
+          <m:t xml:space="preserve">x= μ+ </m:t>
+        </m:r>
+        <m:rad>
+          <m:radPr>
+            <m:degHide m:val="1"/>
+            <m:ctrlPr>
+              <w:rPr>
+                <w:rFonts w:ascii="Cambria Math" w:eastAsiaTheme="minorEastAsia" w:hAnsi="Cambria Math"/>
+                <w:i/>
+                <w:noProof/>
+              </w:rPr>
+            </m:ctrlPr>
+          </m:radPr>
+          <m:deg/>
+          <m:e>
+            <m:r>
+              <w:rPr>
+                <w:rFonts w:ascii="Cambria Math" w:eastAsiaTheme="minorEastAsia" w:hAnsi="Cambria Math"/>
+                <w:noProof/>
+              </w:rPr>
+              <m:t>-</m:t>
+            </m:r>
+            <m:func>
+              <m:funcPr>
+                <m:ctrlPr>
+                  <w:rPr>
+                    <w:rFonts w:ascii="Cambria Math" w:eastAsiaTheme="minorEastAsia" w:hAnsi="Cambria Math"/>
+                    <w:noProof/>
+                  </w:rPr>
+                </m:ctrlPr>
+              </m:funcPr>
+              <m:fName>
+                <m:r>
+                  <m:rPr>
+                    <m:sty m:val="p"/>
+                  </m:rPr>
+                  <w:rPr>
+                    <w:rFonts w:ascii="Cambria Math" w:hAnsi="Cambria Math"/>
+                    <w:noProof/>
+                  </w:rPr>
+                  <m:t>ln</m:t>
+                </m:r>
+              </m:fName>
+              <m:e>
+                <m:sSub>
+                  <m:sSubPr>
+                    <m:ctrlPr>
+                      <w:rPr>
+                        <w:rFonts w:ascii="Cambria Math" w:eastAsiaTheme="minorEastAsia" w:hAnsi="Cambria Math"/>
+                        <w:i/>
+                        <w:noProof/>
+                      </w:rPr>
+                    </m:ctrlPr>
+                  </m:sSubPr>
+                  <m:e>
+                    <m:r>
+                      <w:rPr>
+                        <w:rFonts w:ascii="Cambria Math" w:eastAsiaTheme="minorEastAsia" w:hAnsi="Cambria Math"/>
+                        <w:noProof/>
+                      </w:rPr>
+                      <m:t>(p</m:t>
+                    </m:r>
+                  </m:e>
+                  <m:sub>
+                    <m:r>
+                      <w:rPr>
+                        <w:rFonts w:ascii="Cambria Math" w:eastAsiaTheme="minorEastAsia" w:hAnsi="Cambria Math"/>
+                        <w:noProof/>
+                      </w:rPr>
+                      <m:t>d</m:t>
+                    </m:r>
+                  </m:sub>
+                </m:sSub>
+                <m:rad>
+                  <m:radPr>
+                    <m:degHide m:val="1"/>
+                    <m:ctrlPr>
+                      <w:rPr>
+                        <w:rFonts w:ascii="Cambria Math" w:eastAsiaTheme="minorEastAsia" w:hAnsi="Cambria Math"/>
+                        <w:i/>
+                        <w:noProof/>
+                      </w:rPr>
+                    </m:ctrlPr>
+                  </m:radPr>
+                  <m:deg/>
+                  <m:e>
+                    <m:r>
+                      <w:rPr>
+                        <w:rFonts w:ascii="Cambria Math" w:eastAsiaTheme="minorEastAsia" w:hAnsi="Cambria Math"/>
+                        <w:noProof/>
+                      </w:rPr>
+                      <m:t>2π</m:t>
+                    </m:r>
+                  </m:e>
+                </m:rad>
+                <m:r>
+                  <w:rPr>
+                    <w:rFonts w:ascii="Cambria Math" w:eastAsiaTheme="minorEastAsia" w:hAnsi="Cambria Math"/>
+                    <w:noProof/>
+                  </w:rPr>
+                  <m:t xml:space="preserve"> </m:t>
+                </m:r>
+                <m:r>
+                  <w:rPr>
+                    <w:rFonts w:ascii="Cambria Math" w:eastAsiaTheme="minorEastAsia" w:hAnsi="Cambria Math"/>
+                    <w:noProof/>
+                  </w:rPr>
+                  <m:t>σ)</m:t>
+                </m:r>
+              </m:e>
+            </m:func>
+            <m:r>
+              <w:rPr>
+                <w:rFonts w:ascii="Cambria Math" w:eastAsiaTheme="minorEastAsia" w:hAnsi="Cambria Math"/>
+                <w:noProof/>
+              </w:rPr>
+              <m:t xml:space="preserve"> </m:t>
+            </m:r>
+            <m:r>
+              <w:rPr>
+                <w:rFonts w:ascii="Cambria Math" w:eastAsiaTheme="minorEastAsia" w:hAnsi="Cambria Math"/>
+                <w:noProof/>
+              </w:rPr>
+              <m:t>2</m:t>
+            </m:r>
+            <m:sSup>
+              <m:sSupPr>
+                <m:ctrlPr>
+                  <w:rPr>
+                    <w:rFonts w:ascii="Cambria Math" w:eastAsiaTheme="minorEastAsia" w:hAnsi="Cambria Math"/>
+                    <w:i/>
+                    <w:noProof/>
+                  </w:rPr>
+                </m:ctrlPr>
+              </m:sSupPr>
+              <m:e>
+                <m:r>
+                  <w:rPr>
+                    <w:rFonts w:ascii="Cambria Math" w:eastAsiaTheme="minorEastAsia" w:hAnsi="Cambria Math"/>
+                    <w:noProof/>
+                  </w:rPr>
+                  <m:t>σ</m:t>
+                </m:r>
+              </m:e>
+              <m:sup>
+                <m:r>
+                  <w:rPr>
+                    <w:rFonts w:ascii="Cambria Math" w:eastAsiaTheme="minorEastAsia" w:hAnsi="Cambria Math"/>
+                    <w:noProof/>
+                  </w:rPr>
+                  <m:t>2</m:t>
+                </m:r>
+              </m:sup>
+            </m:sSup>
+          </m:e>
+        </m:rad>
+      </m:oMath>
+    </w:p>
+    <w:p>
+      <w:pPr>
+        <w:rPr>
+          <w:rFonts w:eastAsiaTheme="minorEastAsia"/>
+          <w:noProof/>
+        </w:rPr>
+      </w:pPr>
+      <w:r>
+        <w:rPr>
+          <w:rFonts w:eastAsiaTheme="minorEastAsia"/>
+          <w:noProof/>
+        </w:rPr>
+        <w:t>Code:</w:t>
+      </w:r>
+    </w:p>
+    <w:p>
+      <w:pPr>
+        <w:rPr>
+          <w:rFonts w:eastAsiaTheme="minorEastAsia"/>
+          <w:noProof/>
+        </w:rPr>
+      </w:pPr>
+    </w:p>
+    <w:p>
+      <w:pPr>
+        <w:rPr>
+          <w:rFonts w:eastAsiaTheme="minorEastAsia"/>
+          <w:noProof/>
         </w:rPr>
       </w:pPr>
       <w:bookmarkStart w:id="0" w:name="_GoBack"/>
       <w:bookmarkEnd w:id="0"/>
+    </w:p>
+    <w:p>
+      <w:pPr>
+        <w:rPr>
+          <w:rFonts w:eastAsiaTheme="minorEastAsia"/>
+          <w:noProof/>
+        </w:rPr>
+      </w:pPr>
     </w:p>
     <w:sectPr>
       <w:pgSz w:w="11906" w:h="16838"/>
@@ -1782,6 +2332,36 @@
       <w:color w:val="2E74B5" w:themeColor="accent1" w:themeShade="BF"/>
     </w:rPr>
   </w:style>
+  <w:style w:type="paragraph" w:styleId="Sprechblasentext">
+    <w:name w:val="Balloon Text"/>
+    <w:basedOn w:val="Standard"/>
+    <w:link w:val="SprechblasentextZchn"/>
+    <w:uiPriority w:val="99"/>
+    <w:semiHidden/>
+    <w:unhideWhenUsed/>
+    <w:rsid w:val="00066844"/>
+    <w:pPr>
+      <w:spacing w:after="0" w:line="240" w:lineRule="auto"/>
+    </w:pPr>
+    <w:rPr>
+      <w:rFonts w:ascii="Segoe UI" w:hAnsi="Segoe UI" w:cs="Segoe UI"/>
+      <w:sz w:val="18"/>
+      <w:szCs w:val="18"/>
+    </w:rPr>
+  </w:style>
+  <w:style w:type="character" w:customStyle="1" w:styleId="SprechblasentextZchn">
+    <w:name w:val="Sprechblasentext Zchn"/>
+    <w:basedOn w:val="Absatz-Standardschriftart"/>
+    <w:link w:val="Sprechblasentext"/>
+    <w:uiPriority w:val="99"/>
+    <w:semiHidden/>
+    <w:rsid w:val="00066844"/>
+    <w:rPr>
+      <w:rFonts w:ascii="Segoe UI" w:hAnsi="Segoe UI" w:cs="Segoe UI"/>
+      <w:sz w:val="18"/>
+      <w:szCs w:val="18"/>
+    </w:rPr>
+  </w:style>
 </w:styles>
 </file>
 
@@ -2044,4 +2624,16 @@
     </a:ext>
   </a:extLst>
 </a:theme>
+</file>
+
+<file path=customXml/item1.xml><?xml version="1.0" encoding="utf-8"?>
+<b:Sources xmlns:b="http://schemas.openxmlformats.org/officeDocument/2006/bibliography" xmlns="http://schemas.openxmlformats.org/officeDocument/2006/bibliography" SelectedStyle="\APASixthEditionOfficeOnline.xsl" StyleName="APA" Version="6"/>
+</file>
+
+<file path=customXml/itemProps1.xml><?xml version="1.0" encoding="utf-8"?>
+<ds:datastoreItem xmlns:ds="http://schemas.openxmlformats.org/officeDocument/2006/customXml" ds:itemID="{957EE635-D4DB-4FC4-935E-EAF7E0F512CA}">
+  <ds:schemaRefs>
+    <ds:schemaRef ds:uri="http://schemas.openxmlformats.org/officeDocument/2006/bibliography"/>
+  </ds:schemaRefs>
+</ds:datastoreItem>
 </file>
</xml_diff>